<commit_message>
Corrección en métodos de guardar y actualizar citatorio.
</commit_message>
<xml_diff>
--- a/public/templates/CitaInvestigado.docx
+++ b/public/templates/CitaInvestigado.docx
@@ -22,23 +22,7 @@
           <w:rFonts w:ascii="Neo Sans Pro" w:hAnsi="Neo Sans Pro" w:cs="Arial"/>
           <w:b/>
         </w:rPr>
-        <w:t>${</w:t>
-      </w:r>
-      <w:proofErr w:type="spellStart"/>
-      <w:r>
-        <w:rPr>
-          <w:rFonts w:ascii="Neo Sans Pro" w:hAnsi="Neo Sans Pro" w:cs="Arial"/>
-          <w:b/>
-        </w:rPr>
-        <w:t>numCarpeta</w:t>
-      </w:r>
-      <w:proofErr w:type="spellEnd"/>
-      <w:r>
-        <w:rPr>
-          <w:rFonts w:ascii="Neo Sans Pro" w:hAnsi="Neo Sans Pro" w:cs="Arial"/>
-          <w:b/>
-        </w:rPr>
-        <w:t>}</w:t>
+        <w:t>${numCarpeta}</w:t>
       </w:r>
     </w:p>
     <w:p>
@@ -65,14 +49,7 @@
         <w:rPr>
           <w:rFonts w:ascii="Neo Sans Pro" w:hAnsi="Neo Sans Pro" w:cs="Arial"/>
         </w:rPr>
-        <w:t>${</w:t>
-      </w:r>
-      <w:proofErr w:type="spellStart"/>
-      <w:r>
-        <w:rPr>
-          <w:rFonts w:ascii="Neo Sans Pro" w:hAnsi="Neo Sans Pro" w:cs="Arial"/>
-        </w:rPr>
-        <w:t>numCita</w:t>
+        <w:t>${numCita</w:t>
       </w:r>
       <w:r>
         <w:rPr>
@@ -80,7 +57,6 @@
         </w:rPr>
         <w:t>torio</w:t>
       </w:r>
-      <w:proofErr w:type="spellEnd"/>
       <w:r>
         <w:rPr>
           <w:rFonts w:ascii="Neo Sans Pro" w:hAnsi="Neo Sans Pro" w:cs="Arial"/>
@@ -100,41 +76,13 @@
         <w:rPr>
           <w:rFonts w:ascii="Neo Sans Pro" w:hAnsi="Neo Sans Pro" w:cs="Arial"/>
         </w:rPr>
-        <w:t>${</w:t>
-      </w:r>
-      <w:proofErr w:type="spellStart"/>
-      <w:r>
-        <w:rPr>
-          <w:rFonts w:ascii="Neo Sans Pro" w:hAnsi="Neo Sans Pro" w:cs="Arial"/>
-        </w:rPr>
-        <w:t>municipioUnidadM</w:t>
-      </w:r>
-      <w:proofErr w:type="spellEnd"/>
-      <w:r>
-        <w:rPr>
-          <w:rFonts w:ascii="Neo Sans Pro" w:hAnsi="Neo Sans Pro" w:cs="Arial"/>
-        </w:rPr>
-        <w:t xml:space="preserve">}, Veracruz, </w:t>
-      </w:r>
-      <w:r>
-        <w:rPr>
-          <w:rFonts w:ascii="Neo Sans Pro" w:hAnsi="Neo Sans Pro" w:cs="Arial"/>
-        </w:rPr>
-        <w:t>a ${</w:t>
-      </w:r>
-      <w:proofErr w:type="spellStart"/>
-      <w:r>
-        <w:rPr>
-          <w:rFonts w:ascii="Neo Sans Pro" w:hAnsi="Neo Sans Pro" w:cs="Arial"/>
-        </w:rPr>
-        <w:t>fechaCompleta</w:t>
-      </w:r>
-      <w:proofErr w:type="spellEnd"/>
-      <w:r>
-        <w:rPr>
-          <w:rFonts w:ascii="Neo Sans Pro" w:hAnsi="Neo Sans Pro" w:cs="Arial"/>
-        </w:rPr>
-        <w:t>}</w:t>
+        <w:t xml:space="preserve">${municipioUnidadM}, Veracruz, </w:t>
+      </w:r>
+      <w:r>
+        <w:rPr>
+          <w:rFonts w:ascii="Neo Sans Pro" w:hAnsi="Neo Sans Pro" w:cs="Arial"/>
+        </w:rPr>
+        <w:t>a ${fechaCompleta}</w:t>
       </w:r>
     </w:p>
     <w:p>
@@ -158,71 +106,14 @@
           <w:rFonts w:ascii="Neo Sans Pro" w:hAnsi="Neo Sans Pro" w:cs="Arial"/>
           <w:b/>
         </w:rPr>
-        <w:t>rito}/${</w:t>
-      </w:r>
-      <w:proofErr w:type="spellStart"/>
-      <w:r>
-        <w:rPr>
-          <w:rFonts w:ascii="Neo Sans Pro" w:hAnsi="Neo Sans Pro" w:cs="Arial"/>
-          <w:b/>
-        </w:rPr>
-        <w:t>numFiscal</w:t>
-      </w:r>
-      <w:proofErr w:type="spellEnd"/>
-      <w:proofErr w:type="gramStart"/>
-      <w:r>
-        <w:rPr>
-          <w:rFonts w:ascii="Neo Sans Pro" w:hAnsi="Neo Sans Pro" w:cs="Arial"/>
-          <w:b/>
-        </w:rPr>
-        <w:t>}°</w:t>
-      </w:r>
-      <w:proofErr w:type="gramEnd"/>
-      <w:r>
-        <w:rPr>
-          <w:rFonts w:ascii="Neo Sans Pro" w:hAnsi="Neo Sans Pro" w:cs="Arial"/>
-          <w:b/>
-        </w:rPr>
-        <w:t>/${</w:t>
-      </w:r>
-      <w:proofErr w:type="spellStart"/>
-      <w:r>
-        <w:rPr>
-          <w:rFonts w:ascii="Neo Sans Pro" w:hAnsi="Neo Sans Pro" w:cs="Arial"/>
-          <w:b/>
-        </w:rPr>
-        <w:t>numOficio</w:t>
-      </w:r>
-      <w:proofErr w:type="spellEnd"/>
-      <w:r>
-        <w:rPr>
-          <w:rFonts w:ascii="Neo Sans Pro" w:hAnsi="Neo Sans Pro" w:cs="Arial"/>
-          <w:b/>
-        </w:rPr>
-        <w:t>}</w:t>
-      </w:r>
-      <w:r>
-        <w:rPr>
-          <w:rFonts w:ascii="Neo Sans Pro" w:hAnsi="Neo Sans Pro" w:cs="Arial"/>
-          <w:b/>
-        </w:rPr>
-        <w:t>/${</w:t>
-      </w:r>
-      <w:proofErr w:type="spellStart"/>
-      <w:r>
-        <w:rPr>
-          <w:rFonts w:ascii="Neo Sans Pro" w:hAnsi="Neo Sans Pro" w:cs="Arial"/>
-          <w:b/>
-        </w:rPr>
-        <w:t>anio</w:t>
-      </w:r>
-      <w:proofErr w:type="spellEnd"/>
-      <w:r>
-        <w:rPr>
-          <w:rFonts w:ascii="Neo Sans Pro" w:hAnsi="Neo Sans Pro" w:cs="Arial"/>
-          <w:b/>
-        </w:rPr>
-        <w:t>}</w:t>
+        <w:t>rito}/${numFiscal}°/${numOficio}</w:t>
+      </w:r>
+      <w:r>
+        <w:rPr>
+          <w:rFonts w:ascii="Neo Sans Pro" w:hAnsi="Neo Sans Pro" w:cs="Arial"/>
+          <w:b/>
+        </w:rPr>
+        <w:t>/${anio}</w:t>
       </w:r>
     </w:p>
     <w:p>
@@ -253,23 +144,7 @@
           <w:rFonts w:ascii="Neo Sans Pro" w:hAnsi="Neo Sans Pro" w:cs="Arial"/>
           <w:b/>
         </w:rPr>
-        <w:t xml:space="preserve"> ${</w:t>
-      </w:r>
-      <w:proofErr w:type="spellStart"/>
-      <w:r>
-        <w:rPr>
-          <w:rFonts w:ascii="Neo Sans Pro" w:hAnsi="Neo Sans Pro" w:cs="Arial"/>
-          <w:b/>
-        </w:rPr>
-        <w:t>nombreDenunciado</w:t>
-      </w:r>
-      <w:proofErr w:type="spellEnd"/>
-      <w:r>
-        <w:rPr>
-          <w:rFonts w:ascii="Neo Sans Pro" w:hAnsi="Neo Sans Pro" w:cs="Arial"/>
-          <w:b/>
-        </w:rPr>
-        <w:t>}</w:t>
+        <w:t xml:space="preserve"> ${nombreDenunciado}</w:t>
       </w:r>
     </w:p>
     <w:p>
@@ -298,23 +173,7 @@
           <w:rFonts w:ascii="Neo Sans Pro" w:hAnsi="Neo Sans Pro" w:cs="Arial"/>
           <w:b/>
         </w:rPr>
-        <w:t>${</w:t>
-      </w:r>
-      <w:proofErr w:type="spellStart"/>
-      <w:r>
-        <w:rPr>
-          <w:rFonts w:ascii="Neo Sans Pro" w:hAnsi="Neo Sans Pro" w:cs="Arial"/>
-          <w:b/>
-        </w:rPr>
-        <w:t>calleDen</w:t>
-      </w:r>
-      <w:proofErr w:type="spellEnd"/>
-      <w:r>
-        <w:rPr>
-          <w:rFonts w:ascii="Neo Sans Pro" w:hAnsi="Neo Sans Pro" w:cs="Arial"/>
-          <w:b/>
-        </w:rPr>
-        <w:t>}</w:t>
+        <w:t>${calleDen}</w:t>
       </w:r>
     </w:p>
     <w:p>
@@ -333,7 +192,6 @@
         </w:rPr>
         <w:t>${</w:t>
       </w:r>
-      <w:proofErr w:type="spellStart"/>
       <w:r>
         <w:rPr>
           <w:rFonts w:ascii="Neo Sans Pro" w:hAnsi="Neo Sans Pro" w:cs="Arial"/>
@@ -341,7 +199,6 @@
         </w:rPr>
         <w:t>coloniaDen</w:t>
       </w:r>
-      <w:proofErr w:type="spellEnd"/>
       <w:r>
         <w:rPr>
           <w:rFonts w:ascii="Neo Sans Pro" w:hAnsi="Neo Sans Pro" w:cs="Arial"/>
@@ -364,30 +221,14 @@
           <w:rFonts w:ascii="Neo Sans Pro" w:hAnsi="Neo Sans Pro" w:cs="Arial"/>
           <w:b/>
         </w:rPr>
-        <w:t>${</w:t>
-      </w:r>
-      <w:proofErr w:type="spellStart"/>
-      <w:r>
-        <w:rPr>
-          <w:rFonts w:ascii="Neo Sans Pro" w:hAnsi="Neo Sans Pro" w:cs="Arial"/>
-          <w:b/>
-        </w:rPr>
-        <w:t>municipio</w:t>
-      </w:r>
-      <w:r>
-        <w:rPr>
-          <w:rFonts w:ascii="Neo Sans Pro" w:hAnsi="Neo Sans Pro" w:cs="Arial"/>
-          <w:b/>
-        </w:rPr>
-        <w:t>Den</w:t>
-      </w:r>
-      <w:proofErr w:type="spellEnd"/>
-      <w:r>
-        <w:rPr>
-          <w:rFonts w:ascii="Neo Sans Pro" w:hAnsi="Neo Sans Pro" w:cs="Arial"/>
-          <w:b/>
-        </w:rPr>
-        <w:t>}</w:t>
+        <w:t>${municipio</w:t>
+      </w:r>
+      <w:r>
+        <w:rPr>
+          <w:rFonts w:ascii="Neo Sans Pro" w:hAnsi="Neo Sans Pro" w:cs="Arial"/>
+          <w:b/>
+        </w:rPr>
+        <w:t>Den}</w:t>
       </w:r>
       <w:r>
         <w:rPr>
@@ -480,16 +321,7 @@
           <w:sz w:val="23"/>
           <w:szCs w:val="23"/>
         </w:rPr>
-        <w:t xml:space="preserve"> ${</w:t>
-      </w:r>
-      <w:proofErr w:type="spellStart"/>
-      <w:r>
-        <w:rPr>
-          <w:rFonts w:ascii="Neo Sans Pro" w:hAnsi="Neo Sans Pro" w:cs="Arial"/>
-          <w:sz w:val="23"/>
-          <w:szCs w:val="23"/>
-        </w:rPr>
-        <w:t>fechaCita</w:t>
+        <w:t xml:space="preserve"> ${fechaCita</w:t>
       </w:r>
       <w:r>
         <w:rPr>
@@ -499,23 +331,13 @@
         </w:rPr>
         <w:t>torio</w:t>
       </w:r>
-      <w:proofErr w:type="spellEnd"/>
-      <w:r>
-        <w:rPr>
-          <w:rFonts w:ascii="Neo Sans Pro" w:hAnsi="Neo Sans Pro" w:cs="Arial"/>
-          <w:sz w:val="23"/>
-          <w:szCs w:val="23"/>
-        </w:rPr>
-        <w:t>} en horario de ${</w:t>
-      </w:r>
-      <w:proofErr w:type="spellStart"/>
-      <w:r>
-        <w:rPr>
-          <w:rFonts w:ascii="Neo Sans Pro" w:hAnsi="Neo Sans Pro" w:cs="Arial"/>
-          <w:sz w:val="23"/>
-          <w:szCs w:val="23"/>
-        </w:rPr>
-        <w:t>horaCita</w:t>
+      <w:r>
+        <w:rPr>
+          <w:rFonts w:ascii="Neo Sans Pro" w:hAnsi="Neo Sans Pro" w:cs="Arial"/>
+          <w:sz w:val="23"/>
+          <w:szCs w:val="23"/>
+        </w:rPr>
+        <w:t>} en horario de ${horaCita</w:t>
       </w:r>
       <w:r>
         <w:rPr>
@@ -525,50 +347,13 @@
         </w:rPr>
         <w:t>torio</w:t>
       </w:r>
-      <w:proofErr w:type="spellEnd"/>
-      <w:r>
-        <w:rPr>
-          <w:rFonts w:ascii="Neo Sans Pro" w:hAnsi="Neo Sans Pro" w:cs="Arial"/>
-          <w:sz w:val="23"/>
-          <w:szCs w:val="23"/>
-        </w:rPr>
-        <w:t>}, en las Oficinas Citas en ${</w:t>
-      </w:r>
-      <w:proofErr w:type="spellStart"/>
-      <w:r>
-        <w:rPr>
-          <w:rFonts w:ascii="Neo Sans Pro" w:hAnsi="Neo Sans Pro" w:cs="Arial"/>
-          <w:sz w:val="23"/>
-          <w:szCs w:val="23"/>
-        </w:rPr>
-        <w:t>direccion</w:t>
-      </w:r>
-      <w:proofErr w:type="spellEnd"/>
-      <w:r>
-        <w:rPr>
-          <w:rFonts w:ascii="Neo Sans Pro" w:hAnsi="Neo Sans Pro" w:cs="Arial"/>
-          <w:sz w:val="23"/>
-          <w:szCs w:val="23"/>
-        </w:rPr>
-        <w:t>} de ${</w:t>
-      </w:r>
-      <w:proofErr w:type="spellStart"/>
-      <w:r>
-        <w:rPr>
-          <w:rFonts w:ascii="Neo Sans Pro" w:hAnsi="Neo Sans Pro" w:cs="Arial"/>
-          <w:sz w:val="23"/>
-          <w:szCs w:val="23"/>
-        </w:rPr>
-        <w:t>municipioUnidadM</w:t>
-      </w:r>
-      <w:proofErr w:type="spellEnd"/>
-      <w:r>
-        <w:rPr>
-          <w:rFonts w:ascii="Neo Sans Pro" w:hAnsi="Neo Sans Pro" w:cs="Arial"/>
-          <w:sz w:val="23"/>
-          <w:szCs w:val="23"/>
-        </w:rPr>
-        <w:t>}.</w:t>
+      <w:r>
+        <w:rPr>
+          <w:rFonts w:ascii="Neo Sans Pro" w:hAnsi="Neo Sans Pro" w:cs="Arial"/>
+          <w:sz w:val="23"/>
+          <w:szCs w:val="23"/>
+        </w:rPr>
+        <w:t>}, en las Oficinas Citas en ${direccion} de ${municipioUnidadM}.</w:t>
       </w:r>
     </w:p>
     <w:p>
@@ -612,17 +397,7 @@
           <w:sz w:val="23"/>
           <w:szCs w:val="23"/>
         </w:rPr>
-        <w:t>${motivoCita</w:t>
-      </w:r>
-      <w:bookmarkStart w:id="0" w:name="_GoBack"/>
-      <w:bookmarkEnd w:id="0"/>
-      <w:r>
-        <w:rPr>
-          <w:rFonts w:ascii="Neo Sans Pro" w:hAnsi="Neo Sans Pro" w:cs="Arial"/>
-          <w:sz w:val="23"/>
-          <w:szCs w:val="23"/>
-        </w:rPr>
-        <w:t>}</w:t>
+        <w:t>${motivoCita}</w:t>
       </w:r>
       <w:r>
         <w:rPr>
@@ -704,24 +479,10 @@
           <w:sz w:val="23"/>
           <w:szCs w:val="23"/>
         </w:rPr>
-        <w:t>Con fundamentos en lo dispuesto por los Artículos 21 de la Constitución Política de los Estados Unidos Mexicanos; 1,2,90,91,129</w:t>
-      </w:r>
-      <w:r>
-        <w:rPr>
-          <w:rFonts w:ascii="Neo Sans Pro" w:hAnsi="Neo Sans Pro" w:cs="Arial"/>
-          <w:sz w:val="23"/>
-          <w:szCs w:val="23"/>
-        </w:rPr>
-        <w:t>,131, y además relativos y aplicables del Código Nacional de Procedimientos Penales vigente en el Distrito Judicial al momento de sucedi</w:t>
-      </w:r>
-      <w:r>
-        <w:rPr>
-          <w:rFonts w:ascii="Neo Sans Pro" w:hAnsi="Neo Sans Pro" w:cs="Arial"/>
-          <w:sz w:val="23"/>
-          <w:szCs w:val="23"/>
-        </w:rPr>
-        <w:t>dos los hechos; 1,2,5,6,7 y demás relativos y aplicables de la Ley Orgánica de la Fiscalía General del Estado y 29. Haciéndole de su conocimiento que de hacer caso omiso al presente citatorio, se hará uso de los medios de apremio que estipula el Articulo 104 del Código Nacional de Procedimientos Penales vigente en este Distrito Judicial</w:t>
-      </w:r>
+        <w:t>${fundamentoLegal}.</w:t>
+      </w:r>
+      <w:bookmarkStart w:id="0" w:name="_GoBack"/>
+      <w:bookmarkEnd w:id="0"/>
     </w:p>
     <w:p>
       <w:pPr>
@@ -778,29 +539,7 @@
           <w:szCs w:val="23"/>
           <w:lang w:val="es-ES" w:eastAsia="es-ES"/>
         </w:rPr>
-        <w:t>FISCAL ${</w:t>
-      </w:r>
-      <w:proofErr w:type="spellStart"/>
-      <w:r>
-        <w:rPr>
-          <w:rFonts w:ascii="Neo Sans Pro" w:hAnsi="Neo Sans Pro" w:cs="Arial"/>
-          <w:b/>
-          <w:sz w:val="23"/>
-          <w:szCs w:val="23"/>
-          <w:lang w:val="es-ES" w:eastAsia="es-ES"/>
-        </w:rPr>
-        <w:t>numFiscal</w:t>
-      </w:r>
-      <w:proofErr w:type="spellEnd"/>
-      <w:r>
-        <w:rPr>
-          <w:rFonts w:ascii="Neo Sans Pro" w:hAnsi="Neo Sans Pro" w:cs="Arial"/>
-          <w:b/>
-          <w:sz w:val="23"/>
-          <w:szCs w:val="23"/>
-          <w:lang w:val="es-ES" w:eastAsia="es-ES"/>
-        </w:rPr>
-        <w:t>}</w:t>
+        <w:t>FISCAL ${numFiscal}</w:t>
       </w:r>
       <w:r>
         <w:rPr>
@@ -908,27 +647,7 @@
           <w:sz w:val="24"/>
           <w:szCs w:val="24"/>
         </w:rPr>
-        <w:t>${</w:t>
-      </w:r>
-      <w:proofErr w:type="spellStart"/>
-      <w:r>
-        <w:rPr>
-          <w:rFonts w:ascii="Neo Sans Pro" w:hAnsi="Neo Sans Pro" w:cs="Arial"/>
-          <w:b/>
-          <w:sz w:val="24"/>
-          <w:szCs w:val="24"/>
-        </w:rPr>
-        <w:t>nombreFiscal</w:t>
-      </w:r>
-      <w:proofErr w:type="spellEnd"/>
-      <w:r>
-        <w:rPr>
-          <w:rFonts w:ascii="Neo Sans Pro" w:hAnsi="Neo Sans Pro" w:cs="Arial"/>
-          <w:b/>
-          <w:sz w:val="24"/>
-          <w:szCs w:val="24"/>
-        </w:rPr>
-        <w:t>}</w:t>
+        <w:t>${nombreFiscal}</w:t>
       </w:r>
       <w:r>
         <w:rPr>
@@ -1409,27 +1128,7 @@
                                 <w:sz w:val="14"/>
                                 <w:szCs w:val="14"/>
                               </w:rPr>
-                              <w:t>${</w:t>
-                            </w:r>
-                            <w:proofErr w:type="spellStart"/>
-                            <w:r>
-                              <w:rPr>
-                                <w:rFonts w:ascii="Neo Sans Pro" w:hAnsi="Neo Sans Pro"/>
-                                <w:color w:val="808080" w:themeColor="background1" w:themeShade="80"/>
-                                <w:sz w:val="14"/>
-                                <w:szCs w:val="14"/>
-                              </w:rPr>
-                              <w:t>direccion</w:t>
-                            </w:r>
-                            <w:proofErr w:type="spellEnd"/>
-                            <w:r>
-                              <w:rPr>
-                                <w:rFonts w:ascii="Neo Sans Pro" w:hAnsi="Neo Sans Pro"/>
-                                <w:color w:val="808080" w:themeColor="background1" w:themeShade="80"/>
-                                <w:sz w:val="14"/>
-                                <w:szCs w:val="14"/>
-                              </w:rPr>
-                              <w:t>}</w:t>
+                              <w:t>${direccion}</w:t>
                             </w:r>
                           </w:p>
                           <w:p>
@@ -1449,27 +1148,7 @@
                                 <w:sz w:val="14"/>
                                 <w:szCs w:val="14"/>
                               </w:rPr>
-                              <w:t>Tel. 01 ${</w:t>
-                            </w:r>
-                            <w:proofErr w:type="spellStart"/>
-                            <w:r>
-                              <w:rPr>
-                                <w:rFonts w:ascii="Neo Sans Pro" w:hAnsi="Neo Sans Pro"/>
-                                <w:color w:val="808080" w:themeColor="background1" w:themeShade="80"/>
-                                <w:sz w:val="14"/>
-                                <w:szCs w:val="14"/>
-                              </w:rPr>
-                              <w:t>telefono</w:t>
-                            </w:r>
-                            <w:proofErr w:type="spellEnd"/>
-                            <w:r>
-                              <w:rPr>
-                                <w:rFonts w:ascii="Neo Sans Pro" w:hAnsi="Neo Sans Pro"/>
-                                <w:color w:val="808080" w:themeColor="background1" w:themeShade="80"/>
-                                <w:sz w:val="14"/>
-                                <w:szCs w:val="14"/>
-                              </w:rPr>
-                              <w:t>}</w:t>
+                              <w:t>Tel. 01 ${telefono}</w:t>
                             </w:r>
                             <w:r>
                               <w:rPr>
@@ -1660,27 +1339,7 @@
         <w:sz w:val="24"/>
         <w:szCs w:val="28"/>
       </w:rPr>
-      <w:t xml:space="preserve">                    ${</w:t>
-    </w:r>
-    <w:proofErr w:type="spellStart"/>
-    <w:r>
-      <w:rPr>
-        <w:rFonts w:ascii="Neo Sans Pro" w:hAnsi="Neo Sans Pro" w:cs="Arial"/>
-        <w:b/>
-        <w:sz w:val="24"/>
-        <w:szCs w:val="28"/>
-      </w:rPr>
-      <w:t>distritoLetra</w:t>
-    </w:r>
-    <w:proofErr w:type="spellEnd"/>
-    <w:r>
-      <w:rPr>
-        <w:rFonts w:ascii="Neo Sans Pro" w:hAnsi="Neo Sans Pro" w:cs="Arial"/>
-        <w:b/>
-        <w:sz w:val="24"/>
-        <w:szCs w:val="28"/>
-      </w:rPr>
-      <w:t xml:space="preserve">} </w:t>
+      <w:t xml:space="preserve">                    ${distritoLetra} </w:t>
     </w:r>
     <w:r>
       <w:rPr>
@@ -1698,17 +1357,7 @@
         <w:sz w:val="24"/>
         <w:szCs w:val="28"/>
       </w:rPr>
-      <w:t>, ${</w:t>
-    </w:r>
-    <w:proofErr w:type="spellStart"/>
-    <w:r>
-      <w:rPr>
-        <w:rFonts w:ascii="Neo Sans Pro" w:hAnsi="Neo Sans Pro" w:cs="Arial"/>
-        <w:b/>
-        <w:sz w:val="24"/>
-        <w:szCs w:val="28"/>
-      </w:rPr>
-      <w:t>municipioUnidad</w:t>
+      <w:t>, ${municipioUnidad</w:t>
     </w:r>
     <w:r>
       <w:rPr>
@@ -1719,7 +1368,6 @@
       </w:rPr>
       <w:t>M</w:t>
     </w:r>
-    <w:proofErr w:type="spellEnd"/>
     <w:r>
       <w:rPr>
         <w:rFonts w:ascii="Neo Sans Pro" w:hAnsi="Neo Sans Pro" w:cs="Arial"/>

</xml_diff>